<commit_message>
Ficha inicial del proyecto
</commit_message>
<xml_diff>
--- a/Ficha inicial del Proyecto.docx
+++ b/Ficha inicial del Proyecto.docx
@@ -44,18 +44,7 @@
           <w:szCs w:val="24"/>
           <w:lang w:val="es-ES"/>
         </w:rPr>
-        <w:t>Miembros del equipo</w:t>
-      </w:r>
-      <w:r>
-        <w:rPr>
-          <w:rFonts w:ascii="Arial" w:hAnsi="Arial" w:cs="Arial"/>
-          <w:b/>
-          <w:bCs/>
-          <w:sz w:val="24"/>
-          <w:szCs w:val="24"/>
-          <w:lang w:val="es-ES"/>
-        </w:rPr>
-        <w:t>:</w:t>
+        <w:t>Miembros del equipo:</w:t>
       </w:r>
     </w:p>
     <w:p>
@@ -72,25 +61,14 @@
           <w:lang w:val="es-ES"/>
         </w:rPr>
       </w:pPr>
-      <w:proofErr w:type="spellStart"/>
-      <w:r>
-        <w:rPr>
-          <w:rFonts w:ascii="Arial" w:hAnsi="Arial" w:cs="Arial"/>
-          <w:sz w:val="24"/>
-          <w:szCs w:val="24"/>
-          <w:lang w:val="es-ES"/>
-        </w:rPr>
-        <w:t>Atilliano</w:t>
-      </w:r>
-      <w:proofErr w:type="spellEnd"/>
-      <w:r>
-        <w:rPr>
-          <w:rFonts w:ascii="Arial" w:hAnsi="Arial" w:cs="Arial"/>
-          <w:sz w:val="24"/>
-          <w:szCs w:val="24"/>
-          <w:lang w:val="es-ES"/>
-        </w:rPr>
-        <w:t xml:space="preserve"> Ricardo</w:t>
+      <w:r>
+        <w:rPr>
+          <w:rFonts w:ascii="Arial" w:hAnsi="Arial" w:cs="Arial"/>
+          <w:sz w:val="24"/>
+          <w:szCs w:val="24"/>
+          <w:lang w:val="es-ES"/>
+        </w:rPr>
+        <w:t>Atilliano Ricardo</w:t>
       </w:r>
     </w:p>
     <w:p>
@@ -193,9 +171,77 @@
           <w:szCs w:val="24"/>
           <w:lang w:val="es-ES"/>
         </w:rPr>
-        <w:t>Tema del TFM</w:t>
-      </w:r>
-      <w:r>
+        <w:t>Tema del TFM:</w:t>
+      </w:r>
+      <w:r>
+        <w:rPr>
+          <w:rFonts w:ascii="Arial" w:hAnsi="Arial" w:cs="Arial"/>
+          <w:sz w:val="24"/>
+          <w:szCs w:val="24"/>
+          <w:lang w:val="es-ES"/>
+        </w:rPr>
+        <w:t xml:space="preserve"> Estudio de los precios de las criptomonedas</w:t>
+      </w:r>
+    </w:p>
+    <w:p>
+      <w:pPr>
+        <w:pStyle w:val="ListParagraph"/>
+        <w:numPr>
+          <w:ilvl w:val="0"/>
+          <w:numId w:val="2"/>
+        </w:numPr>
+        <w:rPr>
+          <w:rFonts w:ascii="Arial" w:hAnsi="Arial" w:cs="Arial"/>
+          <w:sz w:val="24"/>
+          <w:szCs w:val="24"/>
+          <w:lang w:val="es-ES"/>
+        </w:rPr>
+      </w:pPr>
+      <w:r>
+        <w:rPr>
+          <w:rFonts w:ascii="Arial" w:hAnsi="Arial" w:cs="Arial"/>
+          <w:sz w:val="24"/>
+          <w:szCs w:val="24"/>
+          <w:lang w:val="es-ES"/>
+        </w:rPr>
+        <w:t>Desarrollo de un sistema de recomendación de criptomonedas basado en técnicas de aprendizaje automático y análisis de datos históricos</w:t>
+      </w:r>
+    </w:p>
+    <w:p>
+      <w:pPr>
+        <w:pStyle w:val="ListParagraph"/>
+        <w:numPr>
+          <w:ilvl w:val="0"/>
+          <w:numId w:val="2"/>
+        </w:numPr>
+        <w:rPr>
+          <w:rFonts w:ascii="Arial" w:hAnsi="Arial" w:cs="Arial"/>
+          <w:sz w:val="24"/>
+          <w:szCs w:val="24"/>
+          <w:lang w:val="es-ES"/>
+        </w:rPr>
+      </w:pPr>
+      <w:r>
+        <w:rPr>
+          <w:rFonts w:ascii="Arial" w:hAnsi="Arial" w:cs="Arial"/>
+          <w:sz w:val="24"/>
+          <w:szCs w:val="24"/>
+          <w:lang w:val="es-ES"/>
+        </w:rPr>
+        <w:t>Creación de una cartera de inversión en criptomonedas utilizando algoritmos de optimización y análisis de riesgo</w:t>
+      </w:r>
+      <w:r>
+        <w:rPr>
+          <w:rFonts w:ascii="Arial" w:hAnsi="Arial" w:cs="Arial"/>
+          <w:sz w:val="24"/>
+          <w:szCs w:val="24"/>
+          <w:lang w:val="es-ES"/>
+        </w:rPr>
+        <w:t>.</w:t>
+      </w:r>
+    </w:p>
+    <w:p>
+      <w:pPr>
         <w:rPr>
           <w:rFonts w:ascii="Arial" w:hAnsi="Arial" w:cs="Arial"/>
           <w:b/>
@@ -204,28 +250,57 @@
           <w:szCs w:val="24"/>
           <w:lang w:val="es-ES"/>
         </w:rPr>
-        <w:t>:</w:t>
-      </w:r>
-      <w:r>
-        <w:rPr>
-          <w:rFonts w:ascii="Arial" w:hAnsi="Arial" w:cs="Arial"/>
-          <w:sz w:val="24"/>
-          <w:szCs w:val="24"/>
-          <w:lang w:val="es-ES"/>
-        </w:rPr>
-        <w:t xml:space="preserve"> Estudio de los precios de las criptomonedas</w:t>
+      </w:pPr>
+      <w:r>
+        <w:rPr>
+          <w:rFonts w:ascii="Arial" w:hAnsi="Arial" w:cs="Arial"/>
+          <w:b/>
+          <w:bCs/>
+          <w:sz w:val="24"/>
+          <w:szCs w:val="24"/>
+          <w:lang w:val="es-ES"/>
+        </w:rPr>
+        <w:t>Empresa:</w:t>
       </w:r>
     </w:p>
     <w:p>
       <w:pPr>
         <w:rPr>
           <w:rFonts w:ascii="Arial" w:hAnsi="Arial" w:cs="Arial"/>
+          <w:sz w:val="24"/>
+          <w:szCs w:val="24"/>
+          <w:lang w:val="es-ES"/>
+        </w:rPr>
+      </w:pPr>
+      <w:r>
+        <w:rPr>
+          <w:rFonts w:ascii="Arial" w:hAnsi="Arial" w:cs="Arial"/>
           <w:b/>
           <w:bCs/>
           <w:sz w:val="24"/>
           <w:szCs w:val="24"/>
           <w:lang w:val="es-ES"/>
         </w:rPr>
+        <w:t>Datos con los que se trabajan:</w:t>
+      </w:r>
+      <w:r>
+        <w:rPr>
+          <w:rFonts w:ascii="Arial" w:hAnsi="Arial" w:cs="Arial"/>
+          <w:sz w:val="24"/>
+          <w:szCs w:val="24"/>
+          <w:lang w:val="es-ES"/>
+        </w:rPr>
+        <w:t xml:space="preserve"> Datos públicos mediante la descarga Masiva de datos desde la API del sitio web.</w:t>
+      </w:r>
+    </w:p>
+    <w:p>
+      <w:pPr>
+        <w:rPr>
+          <w:rFonts w:ascii="Arial" w:hAnsi="Arial" w:cs="Arial"/>
+          <w:sz w:val="24"/>
+          <w:szCs w:val="24"/>
+          <w:lang w:val="es-ES"/>
+        </w:rPr>
       </w:pPr>
       <w:r>
         <w:rPr>
@@ -236,91 +311,7 @@
           <w:szCs w:val="24"/>
           <w:lang w:val="es-ES"/>
         </w:rPr>
-        <w:t>Empresa</w:t>
-      </w:r>
-      <w:r>
-        <w:rPr>
-          <w:rFonts w:ascii="Arial" w:hAnsi="Arial" w:cs="Arial"/>
-          <w:b/>
-          <w:bCs/>
-          <w:sz w:val="24"/>
-          <w:szCs w:val="24"/>
-          <w:lang w:val="es-ES"/>
-        </w:rPr>
-        <w:t>:</w:t>
-      </w:r>
-    </w:p>
-    <w:p>
-      <w:pPr>
-        <w:rPr>
-          <w:rFonts w:ascii="Arial" w:hAnsi="Arial" w:cs="Arial"/>
-          <w:sz w:val="24"/>
-          <w:szCs w:val="24"/>
-          <w:lang w:val="es-ES"/>
-        </w:rPr>
-      </w:pPr>
-      <w:r>
-        <w:rPr>
-          <w:rFonts w:ascii="Arial" w:hAnsi="Arial" w:cs="Arial"/>
-          <w:b/>
-          <w:bCs/>
-          <w:sz w:val="24"/>
-          <w:szCs w:val="24"/>
-          <w:lang w:val="es-ES"/>
-        </w:rPr>
-        <w:t>Datos con los que se trabajan</w:t>
-      </w:r>
-      <w:r>
-        <w:rPr>
-          <w:rFonts w:ascii="Arial" w:hAnsi="Arial" w:cs="Arial"/>
-          <w:b/>
-          <w:bCs/>
-          <w:sz w:val="24"/>
-          <w:szCs w:val="24"/>
-          <w:lang w:val="es-ES"/>
-        </w:rPr>
-        <w:t>:</w:t>
-      </w:r>
-      <w:r>
-        <w:rPr>
-          <w:rFonts w:ascii="Arial" w:hAnsi="Arial" w:cs="Arial"/>
-          <w:sz w:val="24"/>
-          <w:szCs w:val="24"/>
-          <w:lang w:val="es-ES"/>
-        </w:rPr>
-        <w:t xml:space="preserve"> Datos públicos mediante la descarga Masiva de datos desde la API del sitio web.</w:t>
-      </w:r>
-    </w:p>
-    <w:p>
-      <w:pPr>
-        <w:rPr>
-          <w:rFonts w:ascii="Arial" w:hAnsi="Arial" w:cs="Arial"/>
-          <w:sz w:val="24"/>
-          <w:szCs w:val="24"/>
-          <w:lang w:val="es-ES"/>
-        </w:rPr>
-      </w:pPr>
-      <w:r>
-        <w:rPr>
-          <w:rFonts w:ascii="Arial" w:hAnsi="Arial" w:cs="Arial"/>
-          <w:b/>
-          <w:bCs/>
-          <w:sz w:val="24"/>
-          <w:szCs w:val="24"/>
-          <w:lang w:val="es-ES"/>
-        </w:rPr>
-        <w:t>Justificación</w:t>
-      </w:r>
-      <w:r>
-        <w:rPr>
-          <w:rFonts w:ascii="Arial" w:hAnsi="Arial" w:cs="Arial"/>
-          <w:b/>
-          <w:bCs/>
-          <w:sz w:val="24"/>
-          <w:szCs w:val="24"/>
-          <w:lang w:val="es-ES"/>
-        </w:rPr>
-        <w:t>:</w:t>
+        <w:t>Justificación:</w:t>
       </w:r>
       <w:r>
         <w:rPr>
@@ -345,6 +336,119 @@
 <file path=word/numbering.xml><?xml version="1.0" encoding="utf-8"?>
 <w:numbering xmlns:wpc="http://schemas.microsoft.com/office/word/2010/wordprocessingCanvas" xmlns:cx="http://schemas.microsoft.com/office/drawing/2014/chartex" xmlns:cx1="http://schemas.microsoft.com/office/drawing/2015/9/8/chartex" xmlns:cx2="http://schemas.microsoft.com/office/drawing/2015/10/21/chartex" xmlns:cx3="http://schemas.microsoft.com/office/drawing/2016/5/9/chartex" xmlns:cx4="http://schemas.microsoft.com/office/drawing/2016/5/10/chartex" xmlns:cx5="http://schemas.microsoft.com/office/drawing/2016/5/11/chartex" xmlns:cx6="http://schemas.microsoft.com/office/drawing/2016/5/12/chartex" xmlns:cx7="http://schemas.microsoft.com/office/drawing/2016/5/13/chartex" xmlns:cx8="http://schemas.microsoft.com/office/drawing/2016/5/14/chartex" xmlns:mc="http://schemas.openxmlformats.org/markup-compatibility/2006" xmlns:aink="http://schemas.microsoft.com/office/drawing/2016/ink" xmlns:am3d="http://schemas.microsoft.com/office/drawing/2017/model3d" xmlns:o="urn:schemas-microsoft-com:office:office" xmlns:oel="http://schemas.microsoft.com/office/2019/extlst" xmlns:r="http://schemas.openxmlformats.org/officeDocument/2006/relationships" xmlns:m="http://schemas.openxmlformats.org/officeDocument/2006/math" xmlns:v="urn:schemas-microsoft-com:vml" xmlns:wp14="http://schemas.microsoft.com/office/word/2010/wordprocessingDrawing" xmlns:wp="http://schemas.openxmlformats.org/drawingml/2006/wordprocessingDrawing" xmlns:w10="urn:schemas-microsoft-com:office:word" xmlns:w="http://schemas.openxmlformats.org/wordprocessingml/2006/main" xmlns:w14="http://schemas.microsoft.com/office/word/2010/wordml" xmlns:w15="http://schemas.microsoft.com/office/word/2012/wordml" xmlns:w16cex="http://schemas.microsoft.com/office/word/2018/wordml/cex" xmlns:w16cid="http://schemas.microsoft.com/office/word/2016/wordml/cid" xmlns:w16="http://schemas.microsoft.com/office/word/2018/wordml" xmlns:w16sdtdh="http://schemas.microsoft.com/office/word/2020/wordml/sdtdatahash" xmlns:w16se="http://schemas.microsoft.com/office/word/2015/wordml/symex" xmlns:wpg="http://schemas.microsoft.com/office/word/2010/wordprocessingGroup" xmlns:wpi="http://schemas.microsoft.com/office/word/2010/wordprocessingInk" xmlns:wne="http://schemas.microsoft.com/office/word/2006/wordml" xmlns:wps="http://schemas.microsoft.com/office/word/2010/wordprocessingShape" mc:Ignorable="w14 w15 w16se w16cid w16 w16cex w16sdtdh wp14">
   <w:abstractNum w:abstractNumId="0" w15:restartNumberingAfterBreak="0">
+    <w:nsid w:val="1FCE62B5"/>
+    <w:multiLevelType w:val="hybridMultilevel"/>
+    <w:tmpl w:val="07745FDA"/>
+    <w:lvl w:ilvl="0" w:tplc="04090001">
+      <w:start w:val="1"/>
+      <w:numFmt w:val="bullet"/>
+      <w:lvlText w:val=""/>
+      <w:lvlJc w:val="left"/>
+      <w:pPr>
+        <w:ind w:left="720" w:hanging="360"/>
+      </w:pPr>
+      <w:rPr>
+        <w:rFonts w:ascii="Symbol" w:hAnsi="Symbol" w:hint="default"/>
+      </w:rPr>
+    </w:lvl>
+    <w:lvl w:ilvl="1" w:tplc="04090003" w:tentative="1">
+      <w:start w:val="1"/>
+      <w:numFmt w:val="bullet"/>
+      <w:lvlText w:val="o"/>
+      <w:lvlJc w:val="left"/>
+      <w:pPr>
+        <w:ind w:left="1440" w:hanging="360"/>
+      </w:pPr>
+      <w:rPr>
+        <w:rFonts w:ascii="Courier New" w:hAnsi="Courier New" w:cs="Courier New" w:hint="default"/>
+      </w:rPr>
+    </w:lvl>
+    <w:lvl w:ilvl="2" w:tplc="04090005" w:tentative="1">
+      <w:start w:val="1"/>
+      <w:numFmt w:val="bullet"/>
+      <w:lvlText w:val=""/>
+      <w:lvlJc w:val="left"/>
+      <w:pPr>
+        <w:ind w:left="2160" w:hanging="360"/>
+      </w:pPr>
+      <w:rPr>
+        <w:rFonts w:ascii="Wingdings" w:hAnsi="Wingdings" w:hint="default"/>
+      </w:rPr>
+    </w:lvl>
+    <w:lvl w:ilvl="3" w:tplc="04090001" w:tentative="1">
+      <w:start w:val="1"/>
+      <w:numFmt w:val="bullet"/>
+      <w:lvlText w:val=""/>
+      <w:lvlJc w:val="left"/>
+      <w:pPr>
+        <w:ind w:left="2880" w:hanging="360"/>
+      </w:pPr>
+      <w:rPr>
+        <w:rFonts w:ascii="Symbol" w:hAnsi="Symbol" w:hint="default"/>
+      </w:rPr>
+    </w:lvl>
+    <w:lvl w:ilvl="4" w:tplc="04090003" w:tentative="1">
+      <w:start w:val="1"/>
+      <w:numFmt w:val="bullet"/>
+      <w:lvlText w:val="o"/>
+      <w:lvlJc w:val="left"/>
+      <w:pPr>
+        <w:ind w:left="3600" w:hanging="360"/>
+      </w:pPr>
+      <w:rPr>
+        <w:rFonts w:ascii="Courier New" w:hAnsi="Courier New" w:cs="Courier New" w:hint="default"/>
+      </w:rPr>
+    </w:lvl>
+    <w:lvl w:ilvl="5" w:tplc="04090005" w:tentative="1">
+      <w:start w:val="1"/>
+      <w:numFmt w:val="bullet"/>
+      <w:lvlText w:val=""/>
+      <w:lvlJc w:val="left"/>
+      <w:pPr>
+        <w:ind w:left="4320" w:hanging="360"/>
+      </w:pPr>
+      <w:rPr>
+        <w:rFonts w:ascii="Wingdings" w:hAnsi="Wingdings" w:hint="default"/>
+      </w:rPr>
+    </w:lvl>
+    <w:lvl w:ilvl="6" w:tplc="04090001" w:tentative="1">
+      <w:start w:val="1"/>
+      <w:numFmt w:val="bullet"/>
+      <w:lvlText w:val=""/>
+      <w:lvlJc w:val="left"/>
+      <w:pPr>
+        <w:ind w:left="5040" w:hanging="360"/>
+      </w:pPr>
+      <w:rPr>
+        <w:rFonts w:ascii="Symbol" w:hAnsi="Symbol" w:hint="default"/>
+      </w:rPr>
+    </w:lvl>
+    <w:lvl w:ilvl="7" w:tplc="04090003" w:tentative="1">
+      <w:start w:val="1"/>
+      <w:numFmt w:val="bullet"/>
+      <w:lvlText w:val="o"/>
+      <w:lvlJc w:val="left"/>
+      <w:pPr>
+        <w:ind w:left="5760" w:hanging="360"/>
+      </w:pPr>
+      <w:rPr>
+        <w:rFonts w:ascii="Courier New" w:hAnsi="Courier New" w:cs="Courier New" w:hint="default"/>
+      </w:rPr>
+    </w:lvl>
+    <w:lvl w:ilvl="8" w:tplc="04090005" w:tentative="1">
+      <w:start w:val="1"/>
+      <w:numFmt w:val="bullet"/>
+      <w:lvlText w:val=""/>
+      <w:lvlJc w:val="left"/>
+      <w:pPr>
+        <w:ind w:left="6480" w:hanging="360"/>
+      </w:pPr>
+      <w:rPr>
+        <w:rFonts w:ascii="Wingdings" w:hAnsi="Wingdings" w:hint="default"/>
+      </w:rPr>
+    </w:lvl>
+  </w:abstractNum>
+  <w:abstractNum w:abstractNumId="1" w15:restartNumberingAfterBreak="0">
     <w:nsid w:val="78EB3175"/>
     <w:multiLevelType w:val="hybridMultilevel"/>
     <w:tmpl w:val="03E6F31E"/>
@@ -458,6 +562,9 @@
     </w:lvl>
   </w:abstractNum>
   <w:num w:numId="1" w16cid:durableId="81070877">
+    <w:abstractNumId w:val="1"/>
+  </w:num>
+  <w:num w:numId="2" w16cid:durableId="291059419">
     <w:abstractNumId w:val="0"/>
   </w:num>
 </w:numbering>

</xml_diff>